<commit_message>
modified and documented tests
</commit_message>
<xml_diff>
--- a/Docs/TEST DOCUMENTATION.docx
+++ b/Docs/TEST DOCUMENTATION.docx
@@ -9,7 +9,7 @@
           <w:rFonts w:ascii="Times New Roman" w:hAnsi="Times New Roman" w:cs="Times New Roman"/>
           <w:b/>
           <w:bCs/>
-          <w:lang w:val="es-ES_tradnl"/>
+          <w:lang w:val="en-US"/>
         </w:rPr>
       </w:pPr>
       <w:r>
@@ -17,7 +17,7 @@
           <w:rFonts w:ascii="Times New Roman" w:hAnsi="Times New Roman" w:cs="Times New Roman"/>
           <w:b/>
           <w:bCs/>
-          <w:lang w:val="es-ES_tradnl"/>
+          <w:lang w:val="en-US"/>
         </w:rPr>
         <w:t>TEST DOCUMENTATION</w:t>
       </w:r>
@@ -29,7 +29,7 @@
           <w:rFonts w:ascii="Times New Roman" w:hAnsi="Times New Roman" w:cs="Times New Roman"/>
           <w:b/>
           <w:bCs/>
-          <w:lang w:val="es-ES_tradnl"/>
+          <w:lang w:val="en-US"/>
         </w:rPr>
       </w:pPr>
     </w:p>
@@ -40,7 +40,7 @@
           <w:rFonts w:ascii="Times New Roman" w:hAnsi="Times New Roman" w:cs="Times New Roman"/>
           <w:b/>
           <w:bCs/>
-          <w:lang w:val="es-ES_tradnl"/>
+          <w:lang w:val="en-US"/>
         </w:rPr>
       </w:pPr>
     </w:p>
@@ -51,60 +51,18 @@
           <w:rFonts w:ascii="Times New Roman" w:hAnsi="Times New Roman" w:cs="Times New Roman"/>
           <w:b/>
           <w:bCs/>
-          <w:lang w:val="es-ES_tradnl"/>
+          <w:lang w:val="en-US"/>
         </w:rPr>
       </w:pPr>
-      <w:proofErr w:type="spellStart"/>
       <w:r>
         <w:rPr>
           <w:rFonts w:ascii="Times New Roman" w:hAnsi="Times New Roman" w:cs="Times New Roman"/>
           <w:b/>
           <w:bCs/>
-          <w:lang w:val="es-ES_tradnl"/>
+          <w:lang w:val="en-US"/>
         </w:rPr>
-        <w:t>Adjacency</w:t>
+        <w:t>Adjacency List Graph</w:t>
       </w:r>
-      <w:proofErr w:type="spellEnd"/>
-      <w:r>
-        <w:rPr>
-          <w:rFonts w:ascii="Times New Roman" w:hAnsi="Times New Roman" w:cs="Times New Roman"/>
-          <w:b/>
-          <w:bCs/>
-          <w:lang w:val="es-ES_tradnl"/>
-        </w:rPr>
-        <w:t xml:space="preserve"> </w:t>
-      </w:r>
-      <w:proofErr w:type="spellStart"/>
-      <w:r>
-        <w:rPr>
-          <w:rFonts w:ascii="Times New Roman" w:hAnsi="Times New Roman" w:cs="Times New Roman"/>
-          <w:b/>
-          <w:bCs/>
-          <w:lang w:val="es-ES_tradnl"/>
-        </w:rPr>
-        <w:t>List</w:t>
-      </w:r>
-      <w:proofErr w:type="spellEnd"/>
-      <w:r>
-        <w:rPr>
-          <w:rFonts w:ascii="Times New Roman" w:hAnsi="Times New Roman" w:cs="Times New Roman"/>
-          <w:b/>
-          <w:bCs/>
-          <w:lang w:val="es-ES_tradnl"/>
-        </w:rPr>
-        <w:t xml:space="preserve"> </w:t>
-      </w:r>
-      <w:proofErr w:type="spellStart"/>
-      <w:r>
-        <w:rPr>
-          <w:rFonts w:ascii="Times New Roman" w:hAnsi="Times New Roman" w:cs="Times New Roman"/>
-          <w:b/>
-          <w:bCs/>
-          <w:lang w:val="es-ES_tradnl"/>
-        </w:rPr>
-        <w:t>Graph</w:t>
-      </w:r>
-      <w:proofErr w:type="spellEnd"/>
     </w:p>
     <w:p>
       <w:pPr>
@@ -113,7 +71,7 @@
           <w:rFonts w:ascii="Times New Roman" w:hAnsi="Times New Roman" w:cs="Times New Roman"/>
           <w:b/>
           <w:bCs/>
-          <w:lang w:val="es-ES_tradnl"/>
+          <w:lang w:val="en-US"/>
         </w:rPr>
       </w:pPr>
     </w:p>
@@ -124,7 +82,7 @@
           <w:rFonts w:ascii="Times New Roman" w:hAnsi="Times New Roman" w:cs="Times New Roman"/>
           <w:b/>
           <w:bCs/>
-          <w:lang w:val="es-ES_tradnl"/>
+          <w:lang w:val="en-US"/>
         </w:rPr>
       </w:pPr>
     </w:p>
@@ -135,7 +93,7 @@
           <w:rFonts w:ascii="Times New Roman" w:hAnsi="Times New Roman" w:cs="Times New Roman"/>
           <w:b/>
           <w:bCs/>
-          <w:lang w:val="es-ES_tradnl"/>
+          <w:lang w:val="en-US"/>
         </w:rPr>
       </w:pPr>
       <w:proofErr w:type="spellStart"/>
@@ -144,7 +102,7 @@
           <w:rFonts w:ascii="Times New Roman" w:hAnsi="Times New Roman" w:cs="Times New Roman"/>
           <w:b/>
           <w:bCs/>
-          <w:lang w:val="es-ES_tradnl"/>
+          <w:lang w:val="en-US"/>
         </w:rPr>
         <w:t>Scenaries</w:t>
       </w:r>
@@ -154,21 +112,10 @@
           <w:rFonts w:ascii="Times New Roman" w:hAnsi="Times New Roman" w:cs="Times New Roman"/>
           <w:b/>
           <w:bCs/>
-          <w:lang w:val="es-ES_tradnl"/>
+          <w:lang w:val="en-US"/>
         </w:rPr>
-        <w:t xml:space="preserve"> </w:t>
+        <w:t xml:space="preserve"> Configuration</w:t>
       </w:r>
-      <w:proofErr w:type="spellStart"/>
-      <w:r>
-        <w:rPr>
-          <w:rFonts w:ascii="Times New Roman" w:hAnsi="Times New Roman" w:cs="Times New Roman"/>
-          <w:b/>
-          <w:bCs/>
-          <w:lang w:val="es-ES_tradnl"/>
-        </w:rPr>
-        <w:t>Configuration</w:t>
-      </w:r>
-      <w:proofErr w:type="spellEnd"/>
     </w:p>
     <w:p>
       <w:pPr>
@@ -177,7 +124,7 @@
           <w:rFonts w:ascii="Times New Roman" w:hAnsi="Times New Roman" w:cs="Times New Roman"/>
           <w:b/>
           <w:bCs/>
-          <w:lang w:val="es-ES_tradnl"/>
+          <w:lang w:val="en-US"/>
         </w:rPr>
       </w:pPr>
     </w:p>
@@ -523,6 +470,13 @@
               </w:rPr>
               <w:t>ListGrap</w:t>
             </w:r>
+            <w:r>
+              <w:rPr>
+                <w:rFonts w:ascii="Times New Roman" w:hAnsi="Times New Roman" w:cs="Times New Roman"/>
+                <w:lang w:val="es-ES_tradnl"/>
+              </w:rPr>
+              <w:t>h</w:t>
+            </w:r>
             <w:proofErr w:type="spellEnd"/>
           </w:p>
         </w:tc>
@@ -929,28 +883,7 @@
                 <w:rFonts w:ascii="Times New Roman" w:hAnsi="Times New Roman" w:cs="Times New Roman"/>
                 <w:lang w:val="es-ES_tradnl"/>
               </w:rPr>
-              <w:t>(F,</w:t>
-            </w:r>
-            <w:r>
-              <w:rPr>
-                <w:rFonts w:ascii="Times New Roman" w:hAnsi="Times New Roman" w:cs="Times New Roman"/>
-                <w:lang w:val="es-ES_tradnl"/>
-              </w:rPr>
-              <w:t>I</w:t>
-            </w:r>
-            <w:r>
-              <w:rPr>
-                <w:rFonts w:ascii="Times New Roman" w:hAnsi="Times New Roman" w:cs="Times New Roman"/>
-                <w:lang w:val="es-ES_tradnl"/>
-              </w:rPr>
-              <w:t>),</w:t>
-            </w:r>
-            <w:r>
-              <w:rPr>
-                <w:rFonts w:ascii="Times New Roman" w:hAnsi="Times New Roman" w:cs="Times New Roman"/>
-                <w:lang w:val="es-ES_tradnl"/>
-              </w:rPr>
-              <w:t>2</w:t>
+              <w:t>(F,I),2</w:t>
             </w:r>
             <w:r>
               <w:rPr>
@@ -1003,28 +936,14 @@
                 <w:rFonts w:ascii="Times New Roman" w:hAnsi="Times New Roman" w:cs="Times New Roman"/>
                 <w:lang w:val="es-ES_tradnl"/>
               </w:rPr>
-              <w:t>),</w:t>
-            </w:r>
-            <w:r>
-              <w:rPr>
-                <w:rFonts w:ascii="Times New Roman" w:hAnsi="Times New Roman" w:cs="Times New Roman"/>
-                <w:lang w:val="es-ES_tradnl"/>
-              </w:rPr>
-              <w:t>2</w:t>
-            </w:r>
-            <w:r>
-              <w:rPr>
-                <w:rFonts w:ascii="Times New Roman" w:hAnsi="Times New Roman" w:cs="Times New Roman"/>
-                <w:lang w:val="es-ES_tradnl"/>
-              </w:rPr>
-              <w:t>},{</w:t>
-            </w:r>
-            <w:r>
-              <w:rPr>
-                <w:rFonts w:ascii="Times New Roman" w:hAnsi="Times New Roman" w:cs="Times New Roman"/>
-                <w:lang w:val="es-ES_tradnl"/>
-              </w:rPr>
-              <w:t>(</w:t>
+              <w:t>),2</w:t>
+            </w:r>
+            <w:r>
+              <w:rPr>
+                <w:rFonts w:ascii="Times New Roman" w:hAnsi="Times New Roman" w:cs="Times New Roman"/>
+                <w:lang w:val="es-ES_tradnl"/>
+              </w:rPr>
+              <w:t>},{(</w:t>
             </w:r>
             <w:r>
               <w:rPr>
@@ -1086,21 +1005,7 @@
                 <w:rFonts w:ascii="Times New Roman" w:hAnsi="Times New Roman" w:cs="Times New Roman"/>
                 <w:lang w:val="es-ES_tradnl"/>
               </w:rPr>
-              <w:t>setUpExistingNodes</w:t>
-            </w:r>
-            <w:r>
-              <w:rPr>
-                <w:rFonts w:ascii="Times New Roman" w:hAnsi="Times New Roman" w:cs="Times New Roman"/>
-                <w:lang w:val="es-ES_tradnl"/>
-              </w:rPr>
-              <w:t>Not</w:t>
-            </w:r>
-            <w:r>
-              <w:rPr>
-                <w:rFonts w:ascii="Times New Roman" w:hAnsi="Times New Roman" w:cs="Times New Roman"/>
-                <w:lang w:val="es-ES_tradnl"/>
-              </w:rPr>
-              <w:t>AllConnectedDFS</w:t>
+              <w:t>setUpExistingNodesNotAllConnectedDFS</w:t>
             </w:r>
             <w:proofErr w:type="spellEnd"/>
           </w:p>
@@ -1648,17 +1553,7 @@
                 <w:szCs w:val="22"/>
                 <w:shd w:val="clear" w:color="auto" w:fill="FFFFFF"/>
               </w:rPr>
-              <w:t>≠ </w:t>
-            </w:r>
-            <w:r>
-              <w:rPr>
-                <w:rFonts w:ascii="Times New Roman" w:hAnsi="Times New Roman" w:cs="Times New Roman"/>
-                <w:color w:val="202124"/>
-                <w:sz w:val="22"/>
-                <w:szCs w:val="22"/>
-                <w:shd w:val="clear" w:color="auto" w:fill="FFFFFF"/>
-              </w:rPr>
-              <w:t>1</w:t>
+              <w:t>≠ 1</w:t>
             </w:r>
           </w:p>
         </w:tc>
@@ -1717,6 +1612,28 @@
             </w:r>
             <w:proofErr w:type="spellEnd"/>
           </w:p>
+          <w:p>
+            <w:pPr>
+              <w:jc w:val="both"/>
+              <w:rPr>
+                <w:rFonts w:ascii="Times New Roman" w:hAnsi="Times New Roman" w:cs="Times New Roman"/>
+                <w:sz w:val="22"/>
+                <w:szCs w:val="22"/>
+                <w:lang w:val="es-ES_tradnl"/>
+              </w:rPr>
+            </w:pPr>
+            <w:proofErr w:type="spellStart"/>
+            <w:r>
+              <w:rPr>
+                <w:rFonts w:ascii="Times New Roman" w:hAnsi="Times New Roman" w:cs="Times New Roman"/>
+                <w:sz w:val="22"/>
+                <w:szCs w:val="22"/>
+                <w:lang w:val="es-ES_tradnl"/>
+              </w:rPr>
+              <w:t>getList</w:t>
+            </w:r>
+            <w:proofErr w:type="spellEnd"/>
+          </w:p>
         </w:tc>
         <w:tc>
           <w:tcPr>
@@ -1784,26 +1701,15 @@
                 <w:lang w:val="es-ES_tradnl"/>
               </w:rPr>
             </w:pPr>
-            <w:proofErr w:type="spellStart"/>
-            <w:r>
-              <w:rPr>
-                <w:rFonts w:ascii="Times New Roman" w:hAnsi="Times New Roman" w:cs="Times New Roman"/>
-                <w:sz w:val="22"/>
-                <w:szCs w:val="22"/>
-                <w:lang w:val="es-ES_tradnl"/>
-              </w:rPr>
-              <w:t>Vertex</w:t>
-            </w:r>
-            <w:r>
-              <w:rPr>
-                <w:rFonts w:ascii="Times New Roman" w:hAnsi="Times New Roman" w:cs="Times New Roman"/>
-                <w:sz w:val="22"/>
-                <w:szCs w:val="22"/>
-                <w:lang w:val="es-ES_tradnl"/>
-              </w:rPr>
-              <w:t>AlreadyAddedException</w:t>
-            </w:r>
-            <w:proofErr w:type="spellEnd"/>
+            <w:r>
+              <w:rPr>
+                <w:rFonts w:ascii="Times New Roman" w:hAnsi="Times New Roman" w:cs="Times New Roman"/>
+                <w:sz w:val="22"/>
+                <w:szCs w:val="22"/>
+                <w:lang w:val="es-ES_tradnl"/>
+              </w:rPr>
+              <w:t>1</w:t>
+            </w:r>
           </w:p>
         </w:tc>
       </w:tr>
@@ -2410,16 +2316,7 @@
                 <w:szCs w:val="22"/>
                 <w:lang w:val="es-ES_tradnl"/>
               </w:rPr>
-              <w:t xml:space="preserve">”,  </w:t>
-            </w:r>
-            <w:r>
-              <w:rPr>
-                <w:rFonts w:ascii="Times New Roman" w:hAnsi="Times New Roman" w:cs="Times New Roman"/>
-                <w:sz w:val="22"/>
-                <w:szCs w:val="22"/>
-                <w:lang w:val="es-ES_tradnl"/>
-              </w:rPr>
-              <w:t>(</w:t>
+              <w:t>”,  (</w:t>
             </w:r>
             <w:proofErr w:type="gramEnd"/>
             <w:r>
@@ -2429,25 +2326,7 @@
                 <w:szCs w:val="22"/>
                 <w:lang w:val="es-ES_tradnl"/>
               </w:rPr>
-              <w:t>“A”,”</w:t>
-            </w:r>
-            <w:r>
-              <w:rPr>
-                <w:rFonts w:ascii="Times New Roman" w:hAnsi="Times New Roman" w:cs="Times New Roman"/>
-                <w:sz w:val="22"/>
-                <w:szCs w:val="22"/>
-                <w:lang w:val="es-ES_tradnl"/>
-              </w:rPr>
-              <w:t>A</w:t>
-            </w:r>
-            <w:r>
-              <w:rPr>
-                <w:rFonts w:ascii="Times New Roman" w:hAnsi="Times New Roman" w:cs="Times New Roman"/>
-                <w:sz w:val="22"/>
-                <w:szCs w:val="22"/>
-                <w:lang w:val="es-ES_tradnl"/>
-              </w:rPr>
-              <w:t>”,</w:t>
+              <w:t>“A”,”A”,</w:t>
             </w:r>
           </w:p>
           <w:p>
@@ -2487,16 +2366,7 @@
                 <w:szCs w:val="22"/>
                 <w:lang w:val="es-ES_tradnl"/>
               </w:rPr>
-              <w:t>”,1</w:t>
-            </w:r>
-            <w:r>
-              <w:rPr>
-                <w:rFonts w:ascii="Times New Roman" w:hAnsi="Times New Roman" w:cs="Times New Roman"/>
-                <w:sz w:val="22"/>
-                <w:szCs w:val="22"/>
-                <w:lang w:val="es-ES_tradnl"/>
-              </w:rPr>
-              <w:t>)</w:t>
+              <w:t>”,1)</w:t>
             </w:r>
           </w:p>
         </w:tc>
@@ -2943,25 +2813,7 @@
                 <w:szCs w:val="22"/>
                 <w:lang w:val="en-US"/>
               </w:rPr>
-              <w:t>”edge1”,1)</w:t>
-            </w:r>
-            <w:r>
-              <w:rPr>
-                <w:rFonts w:ascii="Times New Roman" w:hAnsi="Times New Roman" w:cs="Times New Roman"/>
-                <w:sz w:val="22"/>
-                <w:szCs w:val="22"/>
-                <w:lang w:val="en-US"/>
-              </w:rPr>
-              <w:t xml:space="preserve">, </w:t>
-            </w:r>
-            <w:r>
-              <w:rPr>
-                <w:rFonts w:ascii="Times New Roman" w:hAnsi="Times New Roman" w:cs="Times New Roman"/>
-                <w:sz w:val="22"/>
-                <w:szCs w:val="22"/>
-                <w:lang w:val="en-US"/>
-              </w:rPr>
-              <w:t>(“A”,”B”,</w:t>
+              <w:t>”edge1”,1), (“A”,”B”,</w:t>
             </w:r>
           </w:p>
           <w:p>
@@ -4118,21 +3970,7 @@
                 <w:rFonts w:ascii="Times New Roman" w:hAnsi="Times New Roman" w:cs="Times New Roman"/>
                 <w:lang w:val="es-ES_tradnl"/>
               </w:rPr>
-              <w:t>setUpExistingNodes</w:t>
-            </w:r>
-            <w:r>
-              <w:rPr>
-                <w:rFonts w:ascii="Times New Roman" w:hAnsi="Times New Roman" w:cs="Times New Roman"/>
-                <w:lang w:val="es-ES_tradnl"/>
-              </w:rPr>
-              <w:t>Not</w:t>
-            </w:r>
-            <w:r>
-              <w:rPr>
-                <w:rFonts w:ascii="Times New Roman" w:hAnsi="Times New Roman" w:cs="Times New Roman"/>
-                <w:lang w:val="es-ES_tradnl"/>
-              </w:rPr>
-              <w:t>AllConnectedDFS</w:t>
+              <w:t>setUpExistingNodesNotAllConnectedDFS</w:t>
             </w:r>
             <w:proofErr w:type="spellEnd"/>
           </w:p>
@@ -4989,16 +4827,7 @@
                 <w:szCs w:val="22"/>
                 <w:lang w:val="en-US"/>
               </w:rPr>
-              <w:t>true</w:t>
-            </w:r>
-            <w:r>
-              <w:rPr>
-                <w:rFonts w:ascii="Times New Roman" w:hAnsi="Times New Roman" w:cs="Times New Roman"/>
-                <w:sz w:val="22"/>
-                <w:szCs w:val="22"/>
-                <w:lang w:val="en-US"/>
-              </w:rPr>
-              <w:t xml:space="preserve"> for (</w:t>
+              <w:t>true for (</w:t>
             </w:r>
             <w:r>
               <w:rPr>
@@ -5118,7 +4947,7 @@
           <w:rFonts w:ascii="Times New Roman" w:hAnsi="Times New Roman" w:cs="Times New Roman"/>
           <w:b/>
           <w:bCs/>
-          <w:lang w:val="es-ES_tradnl"/>
+          <w:lang w:val="en-US"/>
         </w:rPr>
       </w:pPr>
     </w:p>
@@ -5129,7 +4958,7 @@
           <w:rFonts w:ascii="Times New Roman" w:hAnsi="Times New Roman" w:cs="Times New Roman"/>
           <w:b/>
           <w:bCs/>
-          <w:lang w:val="es-ES_tradnl"/>
+          <w:lang w:val="en-US"/>
         </w:rPr>
       </w:pPr>
     </w:p>
@@ -5140,7 +4969,7 @@
           <w:rFonts w:ascii="Times New Roman" w:hAnsi="Times New Roman" w:cs="Times New Roman"/>
           <w:b/>
           <w:bCs/>
-          <w:lang w:val="es-ES_tradnl"/>
+          <w:lang w:val="en-US"/>
         </w:rPr>
       </w:pPr>
     </w:p>
@@ -5151,7 +4980,7 @@
           <w:rFonts w:ascii="Times New Roman" w:hAnsi="Times New Roman" w:cs="Times New Roman"/>
           <w:b/>
           <w:bCs/>
-          <w:lang w:val="es-ES_tradnl"/>
+          <w:lang w:val="en-US"/>
         </w:rPr>
       </w:pPr>
     </w:p>
@@ -5162,7 +4991,7 @@
           <w:rFonts w:ascii="Times New Roman" w:hAnsi="Times New Roman" w:cs="Times New Roman"/>
           <w:b/>
           <w:bCs/>
-          <w:lang w:val="es-ES_tradnl"/>
+          <w:lang w:val="en-US"/>
         </w:rPr>
       </w:pPr>
     </w:p>
@@ -5173,7 +5002,7 @@
           <w:rFonts w:ascii="Times New Roman" w:hAnsi="Times New Roman" w:cs="Times New Roman"/>
           <w:b/>
           <w:bCs/>
-          <w:lang w:val="es-ES_tradnl"/>
+          <w:lang w:val="en-US"/>
         </w:rPr>
       </w:pPr>
     </w:p>
@@ -5184,7 +5013,7 @@
           <w:rFonts w:ascii="Times New Roman" w:hAnsi="Times New Roman" w:cs="Times New Roman"/>
           <w:b/>
           <w:bCs/>
-          <w:lang w:val="es-ES_tradnl"/>
+          <w:lang w:val="en-US"/>
         </w:rPr>
       </w:pPr>
     </w:p>
@@ -5195,7 +5024,7 @@
           <w:rFonts w:ascii="Times New Roman" w:hAnsi="Times New Roman" w:cs="Times New Roman"/>
           <w:b/>
           <w:bCs/>
-          <w:lang w:val="es-ES_tradnl"/>
+          <w:lang w:val="en-US"/>
         </w:rPr>
       </w:pPr>
     </w:p>
@@ -5206,7 +5035,7 @@
           <w:rFonts w:ascii="Times New Roman" w:hAnsi="Times New Roman" w:cs="Times New Roman"/>
           <w:b/>
           <w:bCs/>
-          <w:lang w:val="es-ES_tradnl"/>
+          <w:lang w:val="en-US"/>
         </w:rPr>
       </w:pPr>
     </w:p>
@@ -5239,25 +5068,7 @@
           <w:bCs/>
           <w:lang w:val="es-ES_tradnl"/>
         </w:rPr>
-        <w:t xml:space="preserve"> </w:t>
-      </w:r>
-      <w:r>
-        <w:rPr>
-          <w:rFonts w:ascii="Times New Roman" w:hAnsi="Times New Roman" w:cs="Times New Roman"/>
-          <w:b/>
-          <w:bCs/>
-          <w:lang w:val="es-ES_tradnl"/>
-        </w:rPr>
-        <w:t>Matrix</w:t>
-      </w:r>
-      <w:r>
-        <w:rPr>
-          <w:rFonts w:ascii="Times New Roman" w:hAnsi="Times New Roman" w:cs="Times New Roman"/>
-          <w:b/>
-          <w:bCs/>
-          <w:lang w:val="es-ES_tradnl"/>
-        </w:rPr>
-        <w:t xml:space="preserve"> </w:t>
+        <w:t xml:space="preserve"> Matrix </w:t>
       </w:r>
       <w:proofErr w:type="spellStart"/>
       <w:r>
@@ -5608,14 +5419,7 @@
                 <w:rFonts w:ascii="Times New Roman" w:hAnsi="Times New Roman" w:cs="Times New Roman"/>
                 <w:lang w:val="en-US"/>
               </w:rPr>
-              <w:t>Directed graph</w:t>
-            </w:r>
-            <w:r>
-              <w:rPr>
-                <w:rFonts w:ascii="Times New Roman" w:hAnsi="Times New Roman" w:cs="Times New Roman"/>
-                <w:lang w:val="en-US"/>
-              </w:rPr>
-              <w:t xml:space="preserve"> with 6 vertices (V={‘F’,’G’,’H’,’I’,’J’,’K’}) and </w:t>
+              <w:t xml:space="preserve">Directed graph with 6 vertices (V={‘F’,’G’,’H’,’I’,’J’,’K’}) and </w:t>
             </w:r>
             <w:r>
               <w:rPr>
@@ -5973,21 +5777,7 @@
                 <w:rFonts w:ascii="Times New Roman" w:hAnsi="Times New Roman" w:cs="Times New Roman"/>
                 <w:lang w:val="en-US"/>
               </w:rPr>
-              <w:t>setUpExistingNodes</w:t>
-            </w:r>
-            <w:r>
-              <w:rPr>
-                <w:rFonts w:ascii="Times New Roman" w:hAnsi="Times New Roman" w:cs="Times New Roman"/>
-                <w:lang w:val="en-US"/>
-              </w:rPr>
-              <w:t>Not</w:t>
-            </w:r>
-            <w:r>
-              <w:rPr>
-                <w:rFonts w:ascii="Times New Roman" w:hAnsi="Times New Roman" w:cs="Times New Roman"/>
-                <w:lang w:val="en-US"/>
-              </w:rPr>
-              <w:t>AllConnectedDFS</w:t>
+              <w:t>setUpExistingNodesNotAllConnectedDFS</w:t>
             </w:r>
             <w:proofErr w:type="spellEnd"/>
           </w:p>
@@ -7473,16 +7263,7 @@
                 <w:szCs w:val="22"/>
                 <w:lang w:val="en-US"/>
               </w:rPr>
-              <w:t xml:space="preserve">, </w:t>
-            </w:r>
-            <w:r>
-              <w:rPr>
-                <w:rFonts w:ascii="Times New Roman" w:hAnsi="Times New Roman" w:cs="Times New Roman"/>
-                <w:sz w:val="22"/>
-                <w:szCs w:val="22"/>
-                <w:lang w:val="en-US"/>
-              </w:rPr>
-              <w:t>(“A”,”B”,</w:t>
+              <w:t>, (“A”,”B”,</w:t>
             </w:r>
           </w:p>
           <w:p>
@@ -8837,14 +8618,7 @@
                 <w:rFonts w:ascii="Times New Roman" w:hAnsi="Times New Roman" w:cs="Times New Roman"/>
                 <w:lang w:val="en-US"/>
               </w:rPr>
-              <w:t>setUpExistingNodes</w:t>
-            </w:r>
-            <w:r>
-              <w:rPr>
-                <w:rFonts w:ascii="Times New Roman" w:hAnsi="Times New Roman" w:cs="Times New Roman"/>
-                <w:lang w:val="en-US"/>
-              </w:rPr>
-              <w:t>Not</w:t>
+              <w:t>setUpExistingNodesNot</w:t>
             </w:r>
             <w:proofErr w:type="spellEnd"/>
           </w:p>
@@ -9192,16 +8966,7 @@
                 <w:szCs w:val="22"/>
                 <w:lang w:val="en-US"/>
               </w:rPr>
-              <w:t>false</w:t>
-            </w:r>
-            <w:r>
-              <w:rPr>
-                <w:rFonts w:ascii="Times New Roman" w:hAnsi="Times New Roman" w:cs="Times New Roman"/>
-                <w:sz w:val="22"/>
-                <w:szCs w:val="22"/>
-                <w:lang w:val="en-US"/>
-              </w:rPr>
-              <w:t xml:space="preserve"> for (</w:t>
+              <w:t>false for (</w:t>
             </w:r>
             <w:r>
               <w:rPr>

</xml_diff>